<commit_message>
update blackbox_test_04-1ac0071.docx file missing detail
</commit_message>
<xml_diff>
--- a/Tests/Test_04-1ac0071/blackbox_test_04-1ac0071.docx
+++ b/Tests/Test_04-1ac0071/blackbox_test_04-1ac0071.docx
@@ -68,10 +68,13 @@
         <w:t xml:space="preserve">                                                                                           </w:t>
       </w:r>
       <w:r>
-        <w:t xml:space="preserve">                             </w:t>
-      </w:r>
-      <w:r>
-        <w:t>Date conducted: </w:t>
+        <w:t xml:space="preserve">                      </w:t>
+      </w:r>
+      <w:r>
+        <w:t>Date conducted:</w:t>
+      </w:r>
+      <w:r>
+        <w:t xml:space="preserve"> Nov 28, 2024, 10: 12 PM</w:t>
       </w:r>
     </w:p>
     <w:p>
@@ -602,13 +605,7 @@
           </w:tcPr>
           <w:p>
             <w:r>
-              <w:t xml:space="preserve">Background changes to the based on the image option to the </w:t>
-            </w:r>
-            <w:r>
-              <w:t>left</w:t>
-            </w:r>
-            <w:r>
-              <w:t xml:space="preserve"> navigation button, and was displayed </w:t>
+              <w:t xml:space="preserve">Background changes to the based on the image option to the left navigation button, and was displayed </w:t>
             </w:r>
           </w:p>
         </w:tc>

</xml_diff>